<commit_message>
GCD/HCF using 2 approach. One way TC -> O(min(a, b)) and 2nd way is Eucledian algorithms TC -> O(logphi(min(a, b)))
</commit_message>
<xml_diff>
--- a/Basics of Time & Space Complexity.docx
+++ b/Basics of Time & Space Complexity.docx
@@ -548,11 +548,45 @@
     </w:p>
     <w:p>
       <w:pPr>
-        <w:spacing w:after="0"/>
-        <w:rPr>
-          <w:rFonts w:ascii="Times New Roman" w:hAnsi="Times New Roman" w:cs="Times New Roman"/>
-        </w:rPr>
-      </w:pPr>
+        <w:pStyle w:val="ListParagraph"/>
+        <w:spacing w:after="0"/>
+        <w:rPr>
+          <w:rFonts w:ascii="Times New Roman" w:hAnsi="Times New Roman" w:cs="Times New Roman"/>
+        </w:rPr>
+      </w:pPr>
+    </w:p>
+    <w:p>
+      <w:pPr>
+        <w:pStyle w:val="ListParagraph"/>
+        <w:numPr>
+          <w:ilvl w:val="0"/>
+          <w:numId w:val="1"/>
+        </w:numPr>
+        <w:spacing w:after="0"/>
+        <w:rPr>
+          <w:rFonts w:ascii="Times New Roman" w:hAnsi="Times New Roman" w:cs="Times New Roman"/>
+          <w:b/>
+          <w:bCs/>
+          <w:u w:val="single"/>
+        </w:rPr>
+      </w:pPr>
+      <w:r>
+        <w:rPr>
+          <w:rFonts w:ascii="Times New Roman" w:hAnsi="Times New Roman" w:cs="Times New Roman"/>
+          <w:b/>
+          <w:bCs/>
+          <w:u w:val="single"/>
+        </w:rPr>
+        <w:t>GCD/HCF</w:t>
+      </w:r>
+      <w:r>
+        <w:rPr>
+          <w:rFonts w:ascii="Times New Roman" w:hAnsi="Times New Roman" w:cs="Times New Roman"/>
+          <w:b/>
+          <w:bCs/>
+        </w:rPr>
+        <w:t>:-</w:t>
+      </w:r>
       <w:r>
         <w:rPr>
           <w:rFonts w:ascii="Times New Roman" w:hAnsi="Times New Roman" w:cs="Times New Roman"/>
@@ -565,12 +599,263 @@
         </w:rPr>
         <w:tab/>
       </w:r>
+    </w:p>
+    <w:p>
+      <w:pPr>
+        <w:pStyle w:val="ListParagraph"/>
+        <w:spacing w:after="0"/>
+        <w:rPr>
+          <w:rFonts w:ascii="Times New Roman" w:hAnsi="Times New Roman" w:cs="Times New Roman"/>
+        </w:rPr>
+      </w:pPr>
+      <w:r>
+        <w:rPr>
+          <w:rFonts w:ascii="Times New Roman" w:hAnsi="Times New Roman" w:cs="Times New Roman"/>
+          <w:b/>
+          <w:bCs/>
+        </w:rPr>
+        <w:t>Euclidean Algorithm</w:t>
+      </w:r>
+      <w:r>
+        <w:rPr>
+          <w:rFonts w:ascii="Times New Roman" w:hAnsi="Times New Roman" w:cs="Times New Roman"/>
+        </w:rPr>
+        <w:t>:</w:t>
+      </w:r>
+      <w:r>
+        <w:rPr>
+          <w:rFonts w:ascii="Times New Roman" w:hAnsi="Times New Roman" w:cs="Times New Roman"/>
+        </w:rPr>
+        <w:t xml:space="preserve"> </w:t>
+      </w:r>
+      <w:proofErr w:type="spellStart"/>
+      <w:r>
+        <w:rPr>
+          <w:rFonts w:ascii="Times New Roman" w:hAnsi="Times New Roman" w:cs="Times New Roman"/>
+        </w:rPr>
+        <w:t>gcd</w:t>
+      </w:r>
+      <w:proofErr w:type="spellEnd"/>
+      <w:r>
+        <w:rPr>
+          <w:rFonts w:ascii="Times New Roman" w:hAnsi="Times New Roman" w:cs="Times New Roman"/>
+        </w:rPr>
+        <w:t xml:space="preserve">(a, b) </w:t>
+      </w:r>
+      <w:r>
+        <w:rPr>
+          <w:rFonts w:ascii="Times New Roman" w:hAnsi="Times New Roman" w:cs="Times New Roman"/>
+        </w:rPr>
+        <w:t>=</w:t>
+      </w:r>
+      <w:r>
+        <w:rPr>
+          <w:rFonts w:ascii="Times New Roman" w:hAnsi="Times New Roman" w:cs="Times New Roman"/>
+        </w:rPr>
+        <w:t xml:space="preserve"> </w:t>
+      </w:r>
+      <w:proofErr w:type="spellStart"/>
+      <w:r>
+        <w:rPr>
+          <w:rFonts w:ascii="Times New Roman" w:hAnsi="Times New Roman" w:cs="Times New Roman"/>
+        </w:rPr>
+        <w:t>gcd</w:t>
+      </w:r>
+      <w:proofErr w:type="spellEnd"/>
+      <w:r>
+        <w:rPr>
+          <w:rFonts w:ascii="Times New Roman" w:hAnsi="Times New Roman" w:cs="Times New Roman"/>
+        </w:rPr>
+        <w:t xml:space="preserve">(a </w:t>
+      </w:r>
+      <w:r>
+        <w:rPr>
+          <w:rFonts w:ascii="Times New Roman" w:hAnsi="Times New Roman" w:cs="Times New Roman"/>
+        </w:rPr>
+        <w:t xml:space="preserve">% </w:t>
+      </w:r>
+      <w:r>
+        <w:rPr>
+          <w:rFonts w:ascii="Times New Roman" w:hAnsi="Times New Roman" w:cs="Times New Roman"/>
+        </w:rPr>
+        <w:t>b, b), where a &gt; b</w:t>
+      </w:r>
+    </w:p>
+    <w:p>
+      <w:pPr>
+        <w:pStyle w:val="ListParagraph"/>
+        <w:spacing w:after="0"/>
+        <w:ind w:firstLine="720"/>
+        <w:rPr>
+          <w:rFonts w:ascii="Times New Roman" w:hAnsi="Times New Roman" w:cs="Times New Roman"/>
+        </w:rPr>
+      </w:pPr>
+      <w:r>
+        <w:rPr>
+          <w:rFonts w:ascii="Times New Roman" w:hAnsi="Times New Roman" w:cs="Times New Roman"/>
+          <w:b/>
+          <w:bCs/>
+        </w:rPr>
+        <w:t>Example</w:t>
+      </w:r>
+      <w:r>
+        <w:rPr>
+          <w:rFonts w:ascii="Times New Roman" w:hAnsi="Times New Roman" w:cs="Times New Roman"/>
+        </w:rPr>
+        <w:t>:</w:t>
+      </w:r>
+      <w:r>
+        <w:rPr>
+          <w:rFonts w:ascii="Times New Roman" w:hAnsi="Times New Roman" w:cs="Times New Roman"/>
+        </w:rPr>
+        <w:t xml:space="preserve"> let a = 20, b = 15</w:t>
+      </w:r>
+    </w:p>
+    <w:p>
+      <w:pPr>
+        <w:pStyle w:val="ListParagraph"/>
+        <w:spacing w:after="0"/>
+        <w:ind w:firstLine="720"/>
+        <w:rPr>
+          <w:rFonts w:ascii="Times New Roman" w:hAnsi="Times New Roman" w:cs="Times New Roman"/>
+        </w:rPr>
+      </w:pPr>
+      <w:r>
+        <w:rPr>
+          <w:rFonts w:ascii="Times New Roman" w:hAnsi="Times New Roman" w:cs="Times New Roman"/>
+        </w:rPr>
+        <w:t xml:space="preserve">   </w:t>
+      </w:r>
       <w:r>
         <w:rPr>
           <w:rFonts w:ascii="Times New Roman" w:hAnsi="Times New Roman" w:cs="Times New Roman"/>
         </w:rPr>
         <w:tab/>
-      </w:r>
+        <w:t xml:space="preserve">    </w:t>
+      </w:r>
+      <w:proofErr w:type="spellStart"/>
+      <w:r>
+        <w:rPr>
+          <w:rFonts w:ascii="Times New Roman" w:hAnsi="Times New Roman" w:cs="Times New Roman"/>
+        </w:rPr>
+        <w:t>gcd</w:t>
+      </w:r>
+      <w:proofErr w:type="spellEnd"/>
+      <w:r>
+        <w:rPr>
+          <w:rFonts w:ascii="Times New Roman" w:hAnsi="Times New Roman" w:cs="Times New Roman"/>
+        </w:rPr>
+        <w:t xml:space="preserve">(20, 15) = </w:t>
+      </w:r>
+      <w:proofErr w:type="spellStart"/>
+      <w:r>
+        <w:rPr>
+          <w:rFonts w:ascii="Times New Roman" w:hAnsi="Times New Roman" w:cs="Times New Roman"/>
+        </w:rPr>
+        <w:t>gcd</w:t>
+      </w:r>
+      <w:proofErr w:type="spellEnd"/>
+      <w:r>
+        <w:rPr>
+          <w:rFonts w:ascii="Times New Roman" w:hAnsi="Times New Roman" w:cs="Times New Roman"/>
+        </w:rPr>
+        <w:t>(5, 15)</w:t>
+      </w:r>
+    </w:p>
+    <w:p>
+      <w:pPr>
+        <w:pStyle w:val="ListParagraph"/>
+        <w:spacing w:after="0"/>
+        <w:ind w:firstLine="720"/>
+        <w:rPr>
+          <w:rFonts w:ascii="Times New Roman" w:hAnsi="Times New Roman" w:cs="Times New Roman"/>
+        </w:rPr>
+      </w:pPr>
+      <w:r>
+        <w:rPr>
+          <w:rFonts w:ascii="Times New Roman" w:hAnsi="Times New Roman" w:cs="Times New Roman"/>
+        </w:rPr>
+        <w:tab/>
+        <w:t xml:space="preserve">    </w:t>
+      </w:r>
+      <w:proofErr w:type="spellStart"/>
+      <w:r>
+        <w:rPr>
+          <w:rFonts w:ascii="Times New Roman" w:hAnsi="Times New Roman" w:cs="Times New Roman"/>
+        </w:rPr>
+        <w:t>gcd</w:t>
+      </w:r>
+      <w:proofErr w:type="spellEnd"/>
+      <w:r>
+        <w:rPr>
+          <w:rFonts w:ascii="Times New Roman" w:hAnsi="Times New Roman" w:cs="Times New Roman"/>
+        </w:rPr>
+        <w:t xml:space="preserve">(15, 5) = </w:t>
+      </w:r>
+      <w:proofErr w:type="spellStart"/>
+      <w:r>
+        <w:rPr>
+          <w:rFonts w:ascii="Times New Roman" w:hAnsi="Times New Roman" w:cs="Times New Roman"/>
+        </w:rPr>
+        <w:t>gcd</w:t>
+      </w:r>
+      <w:proofErr w:type="spellEnd"/>
+      <w:r>
+        <w:rPr>
+          <w:rFonts w:ascii="Times New Roman" w:hAnsi="Times New Roman" w:cs="Times New Roman"/>
+        </w:rPr>
+        <w:t>(</w:t>
+      </w:r>
+      <w:r>
+        <w:rPr>
+          <w:rFonts w:ascii="Times New Roman" w:hAnsi="Times New Roman" w:cs="Times New Roman"/>
+        </w:rPr>
+        <w:t>0</w:t>
+      </w:r>
+      <w:r>
+        <w:rPr>
+          <w:rFonts w:ascii="Times New Roman" w:hAnsi="Times New Roman" w:cs="Times New Roman"/>
+        </w:rPr>
+        <w:t>, 5)</w:t>
+      </w:r>
+    </w:p>
+    <w:p>
+      <w:pPr>
+        <w:pStyle w:val="ListParagraph"/>
+        <w:spacing w:after="0"/>
+        <w:ind w:left="2160"/>
+        <w:rPr>
+          <w:rFonts w:ascii="Times New Roman" w:hAnsi="Times New Roman" w:cs="Times New Roman"/>
+        </w:rPr>
+      </w:pPr>
+      <w:r>
+        <w:rPr>
+          <w:rFonts w:ascii="Times New Roman" w:hAnsi="Times New Roman" w:cs="Times New Roman"/>
+        </w:rPr>
+        <w:t xml:space="preserve">    So, when any of the no. becomes 0, the other no. will be the </w:t>
+      </w:r>
+      <w:proofErr w:type="spellStart"/>
+      <w:r>
+        <w:rPr>
+          <w:rFonts w:ascii="Times New Roman" w:hAnsi="Times New Roman" w:cs="Times New Roman"/>
+        </w:rPr>
+        <w:t>gcd</w:t>
+      </w:r>
+      <w:proofErr w:type="spellEnd"/>
+      <w:r>
+        <w:rPr>
+          <w:rFonts w:ascii="Times New Roman" w:hAnsi="Times New Roman" w:cs="Times New Roman"/>
+        </w:rPr>
+        <w:t>/</w:t>
+      </w:r>
+      <w:proofErr w:type="spellStart"/>
+      <w:r>
+        <w:rPr>
+          <w:rFonts w:ascii="Times New Roman" w:hAnsi="Times New Roman" w:cs="Times New Roman"/>
+        </w:rPr>
+        <w:t>hcf</w:t>
+      </w:r>
+      <w:proofErr w:type="spellEnd"/>
     </w:p>
     <w:sectPr>
       <w:pgSz w:w="12240" w:h="15840"/>
@@ -587,7 +872,7 @@
   <w:abstractNum w:abstractNumId="0" w15:restartNumberingAfterBreak="0">
     <w:nsid w:val="004747BE"/>
     <w:multiLevelType w:val="hybridMultilevel"/>
-    <w:tmpl w:val="FB2EBF20"/>
+    <w:tmpl w:val="B16C2EF0"/>
     <w:lvl w:ilvl="0" w:tplc="04090001">
       <w:start w:val="1"/>
       <w:numFmt w:val="bullet"/>

</xml_diff>

<commit_message>
Print 1 to N TC -> O(N) and SC (Stack Space)-> O(N)
</commit_message>
<xml_diff>
--- a/Basics of Time & Space Complexity.docx
+++ b/Basics of Time & Space Complexity.docx
@@ -99,7 +99,21 @@
         <w:rPr>
           <w:rFonts w:ascii="Times New Roman" w:hAnsi="Times New Roman" w:cs="Times New Roman"/>
         </w:rPr>
-        <w:t>Time Complexity != Time Taken</w:t>
+        <w:t xml:space="preserve">Time </w:t>
+      </w:r>
+      <w:proofErr w:type="gramStart"/>
+      <w:r>
+        <w:rPr>
+          <w:rFonts w:ascii="Times New Roman" w:hAnsi="Times New Roman" w:cs="Times New Roman"/>
+        </w:rPr>
+        <w:t>Complexity !</w:t>
+      </w:r>
+      <w:proofErr w:type="gramEnd"/>
+      <w:r>
+        <w:rPr>
+          <w:rFonts w:ascii="Times New Roman" w:hAnsi="Times New Roman" w:cs="Times New Roman"/>
+        </w:rPr>
+        <w:t>= Time Taken</w:t>
       </w:r>
     </w:p>
     <w:p>
@@ -122,19 +136,47 @@
         <w:rPr>
           <w:rFonts w:ascii="Times New Roman" w:hAnsi="Times New Roman" w:cs="Times New Roman"/>
         </w:rPr>
-        <w:t>It can</w:t>
-      </w:r>
-      <w:r>
-        <w:rPr>
-          <w:rFonts w:ascii="Times New Roman" w:hAnsi="Times New Roman" w:cs="Times New Roman"/>
-        </w:rPr>
-        <w:t xml:space="preserve">’t </w:t>
-      </w:r>
-      <w:r>
-        <w:rPr>
-          <w:rFonts w:ascii="Times New Roman" w:hAnsi="Times New Roman" w:cs="Times New Roman"/>
-        </w:rPr>
-        <w:t xml:space="preserve">be represented in terms of seconds. Instead it is represented in terms of </w:t>
+        <w:t xml:space="preserve">It </w:t>
+      </w:r>
+      <w:proofErr w:type="gramStart"/>
+      <w:r>
+        <w:rPr>
+          <w:rFonts w:ascii="Times New Roman" w:hAnsi="Times New Roman" w:cs="Times New Roman"/>
+        </w:rPr>
+        <w:t>can</w:t>
+      </w:r>
+      <w:r>
+        <w:rPr>
+          <w:rFonts w:ascii="Times New Roman" w:hAnsi="Times New Roman" w:cs="Times New Roman"/>
+        </w:rPr>
+        <w:t>’t</w:t>
+      </w:r>
+      <w:proofErr w:type="gramEnd"/>
+      <w:r>
+        <w:rPr>
+          <w:rFonts w:ascii="Times New Roman" w:hAnsi="Times New Roman" w:cs="Times New Roman"/>
+        </w:rPr>
+        <w:t xml:space="preserve"> </w:t>
+      </w:r>
+      <w:r>
+        <w:rPr>
+          <w:rFonts w:ascii="Times New Roman" w:hAnsi="Times New Roman" w:cs="Times New Roman"/>
+        </w:rPr>
+        <w:t xml:space="preserve">be represented in terms of seconds. </w:t>
+      </w:r>
+      <w:proofErr w:type="gramStart"/>
+      <w:r>
+        <w:rPr>
+          <w:rFonts w:ascii="Times New Roman" w:hAnsi="Times New Roman" w:cs="Times New Roman"/>
+        </w:rPr>
+        <w:t>Instead</w:t>
+      </w:r>
+      <w:proofErr w:type="gramEnd"/>
+      <w:r>
+        <w:rPr>
+          <w:rFonts w:ascii="Times New Roman" w:hAnsi="Times New Roman" w:cs="Times New Roman"/>
+        </w:rPr>
+        <w:t xml:space="preserve"> it is represented in terms of </w:t>
       </w:r>
       <w:r>
         <w:rPr>
@@ -185,7 +227,17 @@
           <w:bCs/>
           <w:u w:val="single"/>
         </w:rPr>
-        <w:t xml:space="preserve"> Rules while calculating Time Complexity</w:t>
+        <w:t xml:space="preserve"> Rules while calculating Time </w:t>
+      </w:r>
+      <w:proofErr w:type="gramStart"/>
+      <w:r>
+        <w:rPr>
+          <w:rFonts w:ascii="Times New Roman" w:hAnsi="Times New Roman" w:cs="Times New Roman"/>
+          <w:b/>
+          <w:bCs/>
+          <w:u w:val="single"/>
+        </w:rPr>
+        <w:t>Complexity</w:t>
       </w:r>
       <w:r>
         <w:rPr>
@@ -203,6 +255,7 @@
         </w:rPr>
         <w:t>-</w:t>
       </w:r>
+      <w:proofErr w:type="gramEnd"/>
     </w:p>
     <w:p>
       <w:pPr>
@@ -222,7 +275,21 @@
         <w:rPr>
           <w:rFonts w:ascii="Times New Roman" w:hAnsi="Times New Roman" w:cs="Times New Roman"/>
         </w:rPr>
-        <w:t>Always calculate TC in terms of worst case scenario</w:t>
+        <w:t xml:space="preserve">Always calculate TC in terms of </w:t>
+      </w:r>
+      <w:proofErr w:type="gramStart"/>
+      <w:r>
+        <w:rPr>
+          <w:rFonts w:ascii="Times New Roman" w:hAnsi="Times New Roman" w:cs="Times New Roman"/>
+        </w:rPr>
+        <w:t>worst case</w:t>
+      </w:r>
+      <w:proofErr w:type="gramEnd"/>
+      <w:r>
+        <w:rPr>
+          <w:rFonts w:ascii="Times New Roman" w:hAnsi="Times New Roman" w:cs="Times New Roman"/>
+        </w:rPr>
+        <w:t xml:space="preserve"> scenario</w:t>
       </w:r>
     </w:p>
     <w:p>
@@ -297,7 +364,17 @@
           <w:bCs/>
           <w:u w:val="single"/>
         </w:rPr>
-        <w:t>Just for the knowledge remember this</w:t>
+        <w:t xml:space="preserve">Just for the knowledge remember </w:t>
+      </w:r>
+      <w:proofErr w:type="gramStart"/>
+      <w:r>
+        <w:rPr>
+          <w:rFonts w:ascii="Times New Roman" w:hAnsi="Times New Roman" w:cs="Times New Roman"/>
+          <w:b/>
+          <w:bCs/>
+          <w:u w:val="single"/>
+        </w:rPr>
+        <w:t>this</w:t>
       </w:r>
       <w:r>
         <w:rPr>
@@ -307,6 +384,7 @@
         </w:rPr>
         <w:t>:-</w:t>
       </w:r>
+      <w:proofErr w:type="gramEnd"/>
     </w:p>
     <w:p>
       <w:pPr>
@@ -459,7 +537,17 @@
           <w:bCs/>
           <w:u w:val="single"/>
         </w:rPr>
-        <w:t>Space Complexity</w:t>
+        <w:t xml:space="preserve">Space </w:t>
+      </w:r>
+      <w:proofErr w:type="gramStart"/>
+      <w:r>
+        <w:rPr>
+          <w:rFonts w:ascii="Times New Roman" w:hAnsi="Times New Roman" w:cs="Times New Roman"/>
+          <w:b/>
+          <w:bCs/>
+          <w:u w:val="single"/>
+        </w:rPr>
+        <w:t>Complexity</w:t>
       </w:r>
       <w:r>
         <w:rPr>
@@ -469,6 +557,7 @@
         </w:rPr>
         <w:t>:-</w:t>
       </w:r>
+      <w:proofErr w:type="gramEnd"/>
     </w:p>
     <w:p>
       <w:pPr>
@@ -577,7 +666,17 @@
           <w:bCs/>
           <w:u w:val="single"/>
         </w:rPr>
-        <w:t>GCD/HCF</w:t>
+        <w:t>GCD/</w:t>
+      </w:r>
+      <w:proofErr w:type="gramStart"/>
+      <w:r>
+        <w:rPr>
+          <w:rFonts w:ascii="Times New Roman" w:hAnsi="Times New Roman" w:cs="Times New Roman"/>
+          <w:b/>
+          <w:bCs/>
+          <w:u w:val="single"/>
+        </w:rPr>
+        <w:t>HCF</w:t>
       </w:r>
       <w:r>
         <w:rPr>
@@ -587,6 +686,7 @@
         </w:rPr>
         <w:t>:-</w:t>
       </w:r>
+      <w:proofErr w:type="gramEnd"/>
       <w:r>
         <w:rPr>
           <w:rFonts w:ascii="Times New Roman" w:hAnsi="Times New Roman" w:cs="Times New Roman"/>
@@ -629,6 +729,7 @@
         <w:t xml:space="preserve"> </w:t>
       </w:r>
       <w:proofErr w:type="spellStart"/>
+      <w:proofErr w:type="gramStart"/>
       <w:r>
         <w:rPr>
           <w:rFonts w:ascii="Times New Roman" w:hAnsi="Times New Roman" w:cs="Times New Roman"/>
@@ -640,7 +741,14 @@
         <w:rPr>
           <w:rFonts w:ascii="Times New Roman" w:hAnsi="Times New Roman" w:cs="Times New Roman"/>
         </w:rPr>
-        <w:t xml:space="preserve">(a, b) </w:t>
+        <w:t>(</w:t>
+      </w:r>
+      <w:proofErr w:type="gramEnd"/>
+      <w:r>
+        <w:rPr>
+          <w:rFonts w:ascii="Times New Roman" w:hAnsi="Times New Roman" w:cs="Times New Roman"/>
+        </w:rPr>
+        <w:t xml:space="preserve">a, b) </w:t>
       </w:r>
       <w:r>
         <w:rPr>
@@ -734,6 +842,7 @@
         <w:t xml:space="preserve">    </w:t>
       </w:r>
       <w:proofErr w:type="spellStart"/>
+      <w:proofErr w:type="gramStart"/>
       <w:r>
         <w:rPr>
           <w:rFonts w:ascii="Times New Roman" w:hAnsi="Times New Roman" w:cs="Times New Roman"/>
@@ -745,7 +854,14 @@
         <w:rPr>
           <w:rFonts w:ascii="Times New Roman" w:hAnsi="Times New Roman" w:cs="Times New Roman"/>
         </w:rPr>
-        <w:t xml:space="preserve">(20, 15) = </w:t>
+        <w:t>(</w:t>
+      </w:r>
+      <w:proofErr w:type="gramEnd"/>
+      <w:r>
+        <w:rPr>
+          <w:rFonts w:ascii="Times New Roman" w:hAnsi="Times New Roman" w:cs="Times New Roman"/>
+        </w:rPr>
+        <w:t xml:space="preserve">20, 15) = </w:t>
       </w:r>
       <w:proofErr w:type="spellStart"/>
       <w:r>
@@ -779,6 +895,7 @@
         <w:t xml:space="preserve">    </w:t>
       </w:r>
       <w:proofErr w:type="spellStart"/>
+      <w:proofErr w:type="gramStart"/>
       <w:r>
         <w:rPr>
           <w:rFonts w:ascii="Times New Roman" w:hAnsi="Times New Roman" w:cs="Times New Roman"/>
@@ -790,7 +907,14 @@
         <w:rPr>
           <w:rFonts w:ascii="Times New Roman" w:hAnsi="Times New Roman" w:cs="Times New Roman"/>
         </w:rPr>
-        <w:t xml:space="preserve">(15, 5) = </w:t>
+        <w:t>(</w:t>
+      </w:r>
+      <w:proofErr w:type="gramEnd"/>
+      <w:r>
+        <w:rPr>
+          <w:rFonts w:ascii="Times New Roman" w:hAnsi="Times New Roman" w:cs="Times New Roman"/>
+        </w:rPr>
+        <w:t xml:space="preserve">15, 5) = </w:t>
       </w:r>
       <w:proofErr w:type="spellStart"/>
       <w:r>
@@ -856,10 +980,128 @@
         <w:t>hcf</w:t>
       </w:r>
       <w:proofErr w:type="spellEnd"/>
+    </w:p>
+    <w:p>
+      <w:pPr>
+        <w:spacing w:after="0"/>
+        <w:rPr>
+          <w:rFonts w:ascii="Times New Roman" w:hAnsi="Times New Roman" w:cs="Times New Roman"/>
+        </w:rPr>
+      </w:pPr>
+    </w:p>
+    <w:p>
+      <w:pPr>
+        <w:pStyle w:val="ListParagraph"/>
+        <w:numPr>
+          <w:ilvl w:val="0"/>
+          <w:numId w:val="1"/>
+        </w:numPr>
+        <w:spacing w:after="0"/>
+        <w:rPr>
+          <w:rFonts w:ascii="Times New Roman" w:hAnsi="Times New Roman" w:cs="Times New Roman"/>
+          <w:b/>
+          <w:bCs/>
+        </w:rPr>
+      </w:pPr>
+      <w:proofErr w:type="gramStart"/>
+      <w:r>
+        <w:rPr>
+          <w:rFonts w:ascii="Times New Roman" w:hAnsi="Times New Roman" w:cs="Times New Roman"/>
+          <w:b/>
+          <w:bCs/>
+          <w:u w:val="single"/>
+        </w:rPr>
+        <w:t>Recursion</w:t>
+      </w:r>
+      <w:r>
+        <w:rPr>
+          <w:rFonts w:ascii="Times New Roman" w:hAnsi="Times New Roman" w:cs="Times New Roman"/>
+          <w:b/>
+          <w:bCs/>
+        </w:rPr>
+        <w:t>:-</w:t>
+      </w:r>
+      <w:proofErr w:type="gramEnd"/>
+    </w:p>
+    <w:p>
+      <w:pPr>
+        <w:pStyle w:val="ListParagraph"/>
+        <w:spacing w:after="0"/>
+        <w:rPr>
+          <w:rFonts w:ascii="Times New Roman" w:hAnsi="Times New Roman" w:cs="Times New Roman"/>
+        </w:rPr>
+      </w:pPr>
+      <w:r>
+        <w:rPr>
+          <w:rFonts w:ascii="Times New Roman" w:hAnsi="Times New Roman" w:cs="Times New Roman"/>
+        </w:rPr>
+        <w:sym w:font="Wingdings" w:char="F0E0"/>
+      </w:r>
+      <w:r>
+        <w:rPr>
+          <w:rFonts w:ascii="Times New Roman" w:hAnsi="Times New Roman" w:cs="Times New Roman"/>
+        </w:rPr>
+        <w:t>When a function calls itself until a specified condition is met</w:t>
+      </w:r>
+      <w:r>
+        <w:rPr>
+          <w:rFonts w:ascii="Times New Roman" w:hAnsi="Times New Roman" w:cs="Times New Roman"/>
+        </w:rPr>
+        <w:t>.</w:t>
+      </w:r>
+    </w:p>
+    <w:p>
+      <w:pPr>
+        <w:pStyle w:val="ListParagraph"/>
+        <w:spacing w:after="0"/>
+        <w:rPr>
+          <w:rFonts w:ascii="Times New Roman" w:hAnsi="Times New Roman" w:cs="Times New Roman"/>
+          <w:b/>
+          <w:bCs/>
+        </w:rPr>
+      </w:pPr>
+      <w:r>
+        <w:rPr>
+          <w:rFonts w:ascii="Times New Roman" w:hAnsi="Times New Roman" w:cs="Times New Roman"/>
+        </w:rPr>
+        <w:sym w:font="Wingdings" w:char="F0E0"/>
+      </w:r>
+      <w:r>
+        <w:rPr>
+          <w:rFonts w:ascii="Times New Roman" w:hAnsi="Times New Roman" w:cs="Times New Roman"/>
+          <w:b/>
+          <w:bCs/>
+        </w:rPr>
+        <w:t>Segmentation Fault (Stack Overflow):</w:t>
+      </w:r>
+      <w:r>
+        <w:rPr>
+          <w:rFonts w:ascii="Times New Roman" w:hAnsi="Times New Roman" w:cs="Times New Roman"/>
+        </w:rPr>
+        <w:t xml:space="preserve"> When the numerous functions </w:t>
+      </w:r>
+      <w:r>
+        <w:rPr>
+          <w:rFonts w:ascii="Times New Roman" w:hAnsi="Times New Roman" w:cs="Times New Roman"/>
+        </w:rPr>
+        <w:t xml:space="preserve">calls </w:t>
+      </w:r>
+      <w:r>
+        <w:rPr>
+          <w:rFonts w:ascii="Times New Roman" w:hAnsi="Times New Roman" w:cs="Times New Roman"/>
+        </w:rPr>
+        <w:t>waiting in the stack memory</w:t>
+      </w:r>
+      <w:r>
+        <w:rPr>
+          <w:rFonts w:ascii="Times New Roman" w:hAnsi="Times New Roman" w:cs="Times New Roman"/>
+        </w:rPr>
+        <w:t xml:space="preserve"> due to recursion</w:t>
+      </w:r>
     </w:p>
     <w:sectPr>
       <w:pgSz w:w="12240" w:h="15840"/>
-      <w:pgMar w:top="288" w:right="288" w:bottom="288" w:left="288" w:header="720" w:footer="720" w:gutter="0"/>
+      <w:pgMar w:top="144" w:right="144" w:bottom="144" w:left="144" w:header="720" w:footer="720" w:gutter="0"/>
       <w:cols w:space="720"/>
       <w:docGrid w:linePitch="360"/>
     </w:sectPr>
@@ -872,7 +1114,7 @@
   <w:abstractNum w:abstractNumId="0" w15:restartNumberingAfterBreak="0">
     <w:nsid w:val="004747BE"/>
     <w:multiLevelType w:val="hybridMultilevel"/>
-    <w:tmpl w:val="B16C2EF0"/>
+    <w:tmpl w:val="B24CBB84"/>
     <w:lvl w:ilvl="0" w:tplc="04090001">
       <w:start w:val="1"/>
       <w:numFmt w:val="bullet"/>

</xml_diff>

<commit_message>
Count Frequency of Array Elements TC -> O(N) and SC -> O(N)
</commit_message>
<xml_diff>
--- a/Basics of Time & Space Complexity.docx
+++ b/Basics of Time & Space Complexity.docx
@@ -1056,8 +1056,6 @@
         <w:spacing w:after="0"/>
         <w:rPr>
           <w:rFonts w:ascii="Times New Roman" w:hAnsi="Times New Roman" w:cs="Times New Roman"/>
-          <w:b/>
-          <w:bCs/>
         </w:rPr>
       </w:pPr>
       <w:r>
@@ -1097,6 +1095,1228 @@
           <w:rFonts w:ascii="Times New Roman" w:hAnsi="Times New Roman" w:cs="Times New Roman"/>
         </w:rPr>
         <w:t xml:space="preserve"> due to recursion</w:t>
+      </w:r>
+    </w:p>
+    <w:p>
+      <w:pPr>
+        <w:pStyle w:val="ListParagraph"/>
+        <w:spacing w:after="0"/>
+        <w:rPr>
+          <w:rFonts w:ascii="Times New Roman" w:hAnsi="Times New Roman" w:cs="Times New Roman"/>
+        </w:rPr>
+      </w:pPr>
+    </w:p>
+    <w:p>
+      <w:pPr>
+        <w:pStyle w:val="ListParagraph"/>
+        <w:numPr>
+          <w:ilvl w:val="0"/>
+          <w:numId w:val="1"/>
+        </w:numPr>
+        <w:spacing w:after="0"/>
+        <w:rPr>
+          <w:rFonts w:ascii="Times New Roman" w:hAnsi="Times New Roman" w:cs="Times New Roman"/>
+          <w:b/>
+          <w:bCs/>
+        </w:rPr>
+      </w:pPr>
+      <w:proofErr w:type="gramStart"/>
+      <w:r>
+        <w:rPr>
+          <w:rFonts w:ascii="Times New Roman" w:hAnsi="Times New Roman" w:cs="Times New Roman"/>
+          <w:b/>
+          <w:bCs/>
+          <w:u w:val="single"/>
+        </w:rPr>
+        <w:t>Hashing</w:t>
+      </w:r>
+      <w:r>
+        <w:rPr>
+          <w:rFonts w:ascii="Times New Roman" w:hAnsi="Times New Roman" w:cs="Times New Roman"/>
+          <w:b/>
+          <w:bCs/>
+        </w:rPr>
+        <w:t>:-</w:t>
+      </w:r>
+      <w:proofErr w:type="gramEnd"/>
+    </w:p>
+    <w:p>
+      <w:pPr>
+        <w:pStyle w:val="ListParagraph"/>
+        <w:spacing w:after="0"/>
+        <w:rPr>
+          <w:rFonts w:ascii="Times New Roman" w:hAnsi="Times New Roman" w:cs="Times New Roman"/>
+        </w:rPr>
+      </w:pPr>
+      <w:r>
+        <w:rPr>
+          <w:rFonts w:ascii="Times New Roman" w:hAnsi="Times New Roman" w:cs="Times New Roman"/>
+        </w:rPr>
+        <w:sym w:font="Wingdings" w:char="F0E0"/>
+      </w:r>
+      <w:r>
+        <w:rPr>
+          <w:rFonts w:ascii="Times New Roman" w:hAnsi="Times New Roman" w:cs="Times New Roman"/>
+        </w:rPr>
+        <w:t xml:space="preserve">In layman language, hashing means </w:t>
+      </w:r>
+      <w:proofErr w:type="spellStart"/>
+      <w:r>
+        <w:rPr>
+          <w:rFonts w:ascii="Times New Roman" w:hAnsi="Times New Roman" w:cs="Times New Roman"/>
+        </w:rPr>
+        <w:t>prestore</w:t>
+      </w:r>
+      <w:proofErr w:type="spellEnd"/>
+      <w:r>
+        <w:rPr>
+          <w:rFonts w:ascii="Times New Roman" w:hAnsi="Times New Roman" w:cs="Times New Roman"/>
+        </w:rPr>
+        <w:t xml:space="preserve"> something and fetch when required</w:t>
+      </w:r>
+    </w:p>
+    <w:p>
+      <w:pPr>
+        <w:pStyle w:val="ListParagraph"/>
+        <w:spacing w:after="0"/>
+        <w:rPr>
+          <w:rFonts w:ascii="Times New Roman" w:hAnsi="Times New Roman" w:cs="Times New Roman"/>
+        </w:rPr>
+      </w:pPr>
+      <w:r>
+        <w:rPr>
+          <w:rFonts w:ascii="Times New Roman" w:hAnsi="Times New Roman" w:cs="Times New Roman"/>
+        </w:rPr>
+        <w:sym w:font="Wingdings" w:char="F0E0"/>
+      </w:r>
+      <w:r>
+        <w:rPr>
+          <w:rFonts w:ascii="Times New Roman" w:hAnsi="Times New Roman" w:cs="Times New Roman"/>
+        </w:rPr>
+        <w:t xml:space="preserve">Inside </w:t>
+      </w:r>
+      <w:proofErr w:type="gramStart"/>
+      <w:r>
+        <w:rPr>
+          <w:rFonts w:ascii="Times New Roman" w:hAnsi="Times New Roman" w:cs="Times New Roman"/>
+        </w:rPr>
+        <w:t>main(</w:t>
+      </w:r>
+      <w:proofErr w:type="gramEnd"/>
+      <w:r>
+        <w:rPr>
+          <w:rFonts w:ascii="Times New Roman" w:hAnsi="Times New Roman" w:cs="Times New Roman"/>
+        </w:rPr>
+        <w:t>) method, the maximum size the array we can declare is 10</w:t>
+      </w:r>
+      <w:r>
+        <w:rPr>
+          <w:rFonts w:ascii="Times New Roman" w:hAnsi="Times New Roman" w:cs="Times New Roman"/>
+          <w:vertAlign w:val="superscript"/>
+        </w:rPr>
+        <w:t>6</w:t>
+      </w:r>
+      <w:r>
+        <w:rPr>
+          <w:rFonts w:ascii="Times New Roman" w:hAnsi="Times New Roman" w:cs="Times New Roman"/>
+        </w:rPr>
+        <w:t xml:space="preserve">. However, if we try to create </w:t>
+      </w:r>
+      <w:proofErr w:type="gramStart"/>
+      <w:r>
+        <w:rPr>
+          <w:rFonts w:ascii="Times New Roman" w:hAnsi="Times New Roman" w:cs="Times New Roman"/>
+        </w:rPr>
+        <w:t>a</w:t>
+      </w:r>
+      <w:proofErr w:type="gramEnd"/>
+      <w:r>
+        <w:rPr>
+          <w:rFonts w:ascii="Times New Roman" w:hAnsi="Times New Roman" w:cs="Times New Roman"/>
+        </w:rPr>
+        <w:t xml:space="preserve"> array of larger size than 10</w:t>
+      </w:r>
+      <w:r>
+        <w:rPr>
+          <w:rFonts w:ascii="Times New Roman" w:hAnsi="Times New Roman" w:cs="Times New Roman"/>
+          <w:vertAlign w:val="superscript"/>
+        </w:rPr>
+        <w:t>6</w:t>
+      </w:r>
+      <w:r>
+        <w:rPr>
+          <w:rFonts w:ascii="Times New Roman" w:hAnsi="Times New Roman" w:cs="Times New Roman"/>
+        </w:rPr>
+        <w:t>, we will get the segmentation fault error (It will not be able to allocate that much memory)</w:t>
+      </w:r>
+      <w:r>
+        <w:rPr>
+          <w:rFonts w:ascii="Times New Roman" w:hAnsi="Times New Roman" w:cs="Times New Roman"/>
+        </w:rPr>
+        <w:t xml:space="preserve">. </w:t>
+      </w:r>
+    </w:p>
+    <w:p>
+      <w:pPr>
+        <w:pStyle w:val="ListParagraph"/>
+        <w:spacing w:after="0"/>
+        <w:rPr>
+          <w:rFonts w:ascii="Times New Roman" w:hAnsi="Times New Roman" w:cs="Times New Roman"/>
+          <w:vertAlign w:val="superscript"/>
+        </w:rPr>
+      </w:pPr>
+      <w:r>
+        <w:rPr>
+          <w:rFonts w:ascii="Times New Roman" w:hAnsi="Times New Roman" w:cs="Times New Roman"/>
+        </w:rPr>
+        <w:sym w:font="Wingdings" w:char="F0E0"/>
+      </w:r>
+      <w:r>
+        <w:rPr>
+          <w:rFonts w:ascii="Times New Roman" w:hAnsi="Times New Roman" w:cs="Times New Roman"/>
+        </w:rPr>
+        <w:t xml:space="preserve">However, If I declare globally i.e., outside the main method, </w:t>
+      </w:r>
+      <w:r>
+        <w:rPr>
+          <w:rFonts w:ascii="Times New Roman" w:hAnsi="Times New Roman" w:cs="Times New Roman"/>
+        </w:rPr>
+        <w:t>the maximum size the array we can declare is 10</w:t>
+      </w:r>
+      <w:r>
+        <w:rPr>
+          <w:rFonts w:ascii="Times New Roman" w:hAnsi="Times New Roman" w:cs="Times New Roman"/>
+          <w:vertAlign w:val="superscript"/>
+        </w:rPr>
+        <w:t>7</w:t>
+      </w:r>
+    </w:p>
+    <w:p>
+      <w:pPr>
+        <w:pStyle w:val="ListParagraph"/>
+        <w:spacing w:after="0"/>
+        <w:jc w:val="center"/>
+        <w:rPr>
+          <w:rFonts w:ascii="Times New Roman" w:hAnsi="Times New Roman" w:cs="Times New Roman"/>
+          <w:b/>
+          <w:bCs/>
+        </w:rPr>
+      </w:pPr>
+      <w:r>
+        <w:rPr>
+          <w:rFonts w:ascii="Times New Roman" w:hAnsi="Times New Roman" w:cs="Times New Roman"/>
+          <w:b/>
+          <w:bCs/>
+        </w:rPr>
+        <w:t xml:space="preserve">Inside </w:t>
+      </w:r>
+      <w:proofErr w:type="gramStart"/>
+      <w:r>
+        <w:rPr>
+          <w:rFonts w:ascii="Times New Roman" w:hAnsi="Times New Roman" w:cs="Times New Roman"/>
+          <w:b/>
+          <w:bCs/>
+        </w:rPr>
+        <w:t>main(</w:t>
+      </w:r>
+      <w:proofErr w:type="gramEnd"/>
+      <w:r>
+        <w:rPr>
+          <w:rFonts w:ascii="Times New Roman" w:hAnsi="Times New Roman" w:cs="Times New Roman"/>
+          <w:b/>
+          <w:bCs/>
+        </w:rPr>
+        <w:t xml:space="preserve">) </w:t>
+      </w:r>
+      <w:r>
+        <w:rPr>
+          <w:rFonts w:ascii="Times New Roman" w:hAnsi="Times New Roman" w:cs="Times New Roman"/>
+          <w:b/>
+          <w:bCs/>
+        </w:rPr>
+        <w:sym w:font="Wingdings" w:char="F0E8"/>
+      </w:r>
+      <w:r>
+        <w:rPr>
+          <w:rFonts w:ascii="Times New Roman" w:hAnsi="Times New Roman" w:cs="Times New Roman"/>
+          <w:b/>
+          <w:bCs/>
+        </w:rPr>
+        <w:t xml:space="preserve"> int[] </w:t>
+      </w:r>
+      <w:proofErr w:type="spellStart"/>
+      <w:r>
+        <w:rPr>
+          <w:rFonts w:ascii="Times New Roman" w:hAnsi="Times New Roman" w:cs="Times New Roman"/>
+          <w:b/>
+          <w:bCs/>
+        </w:rPr>
+        <w:t>arr</w:t>
+      </w:r>
+      <w:proofErr w:type="spellEnd"/>
+      <w:r>
+        <w:rPr>
+          <w:rFonts w:ascii="Times New Roman" w:hAnsi="Times New Roman" w:cs="Times New Roman"/>
+          <w:b/>
+          <w:bCs/>
+        </w:rPr>
+        <w:t xml:space="preserve"> = new int[10</w:t>
+      </w:r>
+      <w:r>
+        <w:rPr>
+          <w:rFonts w:ascii="Times New Roman" w:hAnsi="Times New Roman" w:cs="Times New Roman"/>
+          <w:b/>
+          <w:bCs/>
+          <w:vertAlign w:val="superscript"/>
+        </w:rPr>
+        <w:t>6</w:t>
+      </w:r>
+      <w:r>
+        <w:rPr>
+          <w:rFonts w:ascii="Times New Roman" w:hAnsi="Times New Roman" w:cs="Times New Roman"/>
+          <w:b/>
+          <w:bCs/>
+        </w:rPr>
+        <w:t>]</w:t>
+      </w:r>
+    </w:p>
+    <w:p>
+      <w:pPr>
+        <w:pStyle w:val="ListParagraph"/>
+        <w:spacing w:after="0"/>
+        <w:jc w:val="center"/>
+        <w:rPr>
+          <w:rFonts w:ascii="Times New Roman" w:hAnsi="Times New Roman" w:cs="Times New Roman"/>
+          <w:b/>
+          <w:bCs/>
+        </w:rPr>
+      </w:pPr>
+      <w:r>
+        <w:rPr>
+          <w:rFonts w:ascii="Times New Roman" w:hAnsi="Times New Roman" w:cs="Times New Roman"/>
+          <w:b/>
+          <w:bCs/>
+        </w:rPr>
+        <w:t xml:space="preserve">Globally </w:t>
+      </w:r>
+      <w:r>
+        <w:rPr>
+          <w:rFonts w:ascii="Times New Roman" w:hAnsi="Times New Roman" w:cs="Times New Roman"/>
+          <w:b/>
+          <w:bCs/>
+        </w:rPr>
+        <w:sym w:font="Wingdings" w:char="F0E8"/>
+      </w:r>
+      <w:r>
+        <w:rPr>
+          <w:rFonts w:ascii="Times New Roman" w:hAnsi="Times New Roman" w:cs="Times New Roman"/>
+          <w:b/>
+          <w:bCs/>
+        </w:rPr>
+        <w:t xml:space="preserve"> </w:t>
+      </w:r>
+      <w:proofErr w:type="gramStart"/>
+      <w:r>
+        <w:rPr>
+          <w:rFonts w:ascii="Times New Roman" w:hAnsi="Times New Roman" w:cs="Times New Roman"/>
+          <w:b/>
+          <w:bCs/>
+        </w:rPr>
+        <w:t>int[</w:t>
+      </w:r>
+      <w:proofErr w:type="gramEnd"/>
+      <w:r>
+        <w:rPr>
+          <w:rFonts w:ascii="Times New Roman" w:hAnsi="Times New Roman" w:cs="Times New Roman"/>
+          <w:b/>
+          <w:bCs/>
+        </w:rPr>
+        <w:t xml:space="preserve">] </w:t>
+      </w:r>
+      <w:proofErr w:type="spellStart"/>
+      <w:r>
+        <w:rPr>
+          <w:rFonts w:ascii="Times New Roman" w:hAnsi="Times New Roman" w:cs="Times New Roman"/>
+          <w:b/>
+          <w:bCs/>
+        </w:rPr>
+        <w:t>arr</w:t>
+      </w:r>
+      <w:proofErr w:type="spellEnd"/>
+      <w:r>
+        <w:rPr>
+          <w:rFonts w:ascii="Times New Roman" w:hAnsi="Times New Roman" w:cs="Times New Roman"/>
+          <w:b/>
+          <w:bCs/>
+        </w:rPr>
+        <w:t xml:space="preserve"> = new int[10</w:t>
+      </w:r>
+      <w:r>
+        <w:rPr>
+          <w:rFonts w:ascii="Times New Roman" w:hAnsi="Times New Roman" w:cs="Times New Roman"/>
+          <w:b/>
+          <w:bCs/>
+          <w:vertAlign w:val="superscript"/>
+        </w:rPr>
+        <w:t>7</w:t>
+      </w:r>
+      <w:r>
+        <w:rPr>
+          <w:rFonts w:ascii="Times New Roman" w:hAnsi="Times New Roman" w:cs="Times New Roman"/>
+          <w:b/>
+          <w:bCs/>
+        </w:rPr>
+        <w:t>]</w:t>
+      </w:r>
+    </w:p>
+    <w:p>
+      <w:pPr>
+        <w:pStyle w:val="ListParagraph"/>
+        <w:spacing w:after="0"/>
+        <w:rPr>
+          <w:rFonts w:ascii="Times New Roman" w:hAnsi="Times New Roman" w:cs="Times New Roman"/>
+        </w:rPr>
+      </w:pPr>
+      <w:r>
+        <w:rPr>
+          <w:rFonts w:ascii="Times New Roman" w:hAnsi="Times New Roman" w:cs="Times New Roman"/>
+        </w:rPr>
+        <w:sym w:font="Wingdings" w:char="F0E0"/>
+      </w:r>
+      <w:r>
+        <w:rPr>
+          <w:rFonts w:ascii="Times New Roman" w:hAnsi="Times New Roman" w:cs="Times New Roman"/>
+        </w:rPr>
+        <w:t>If we want to store the size greater than 10</w:t>
+      </w:r>
+      <w:r>
+        <w:rPr>
+          <w:rFonts w:ascii="Times New Roman" w:hAnsi="Times New Roman" w:cs="Times New Roman"/>
+          <w:vertAlign w:val="superscript"/>
+        </w:rPr>
+        <w:t>7</w:t>
+      </w:r>
+      <w:r>
+        <w:rPr>
+          <w:rFonts w:ascii="Times New Roman" w:hAnsi="Times New Roman" w:cs="Times New Roman"/>
+        </w:rPr>
+        <w:t xml:space="preserve">, then go for </w:t>
+      </w:r>
+      <w:proofErr w:type="spellStart"/>
+      <w:r>
+        <w:rPr>
+          <w:rFonts w:ascii="Times New Roman" w:hAnsi="Times New Roman" w:cs="Times New Roman"/>
+        </w:rPr>
+        <w:t>ordered_map</w:t>
+      </w:r>
+      <w:proofErr w:type="spellEnd"/>
+      <w:r>
+        <w:rPr>
+          <w:rFonts w:ascii="Times New Roman" w:hAnsi="Times New Roman" w:cs="Times New Roman"/>
+        </w:rPr>
+        <w:t>/</w:t>
+      </w:r>
+      <w:proofErr w:type="spellStart"/>
+      <w:r>
+        <w:rPr>
+          <w:rFonts w:ascii="Times New Roman" w:hAnsi="Times New Roman" w:cs="Times New Roman"/>
+        </w:rPr>
+        <w:t>unordered_map</w:t>
+      </w:r>
+      <w:proofErr w:type="spellEnd"/>
+      <w:r>
+        <w:rPr>
+          <w:rFonts w:ascii="Times New Roman" w:hAnsi="Times New Roman" w:cs="Times New Roman"/>
+        </w:rPr>
+        <w:t xml:space="preserve"> in </w:t>
+      </w:r>
+      <w:proofErr w:type="gramStart"/>
+      <w:r>
+        <w:rPr>
+          <w:rFonts w:ascii="Times New Roman" w:hAnsi="Times New Roman" w:cs="Times New Roman"/>
+        </w:rPr>
+        <w:t>STL</w:t>
+      </w:r>
+      <w:r>
+        <w:rPr>
+          <w:rFonts w:ascii="Times New Roman" w:hAnsi="Times New Roman" w:cs="Times New Roman"/>
+        </w:rPr>
+        <w:t>(</w:t>
+      </w:r>
+      <w:proofErr w:type="gramEnd"/>
+      <w:r>
+        <w:rPr>
+          <w:rFonts w:ascii="Times New Roman" w:hAnsi="Times New Roman" w:cs="Times New Roman"/>
+        </w:rPr>
+        <w:t>in C++)</w:t>
+      </w:r>
+      <w:r>
+        <w:rPr>
+          <w:rFonts w:ascii="Times New Roman" w:hAnsi="Times New Roman" w:cs="Times New Roman"/>
+        </w:rPr>
+        <w:t xml:space="preserve"> or HashMap in Collections</w:t>
+      </w:r>
+      <w:r>
+        <w:rPr>
+          <w:rFonts w:ascii="Times New Roman" w:hAnsi="Times New Roman" w:cs="Times New Roman"/>
+        </w:rPr>
+        <w:t xml:space="preserve"> (in java)</w:t>
+      </w:r>
+    </w:p>
+    <w:p>
+      <w:pPr>
+        <w:pStyle w:val="ListParagraph"/>
+        <w:spacing w:after="0"/>
+        <w:rPr>
+          <w:rFonts w:ascii="Times New Roman" w:hAnsi="Times New Roman" w:cs="Times New Roman"/>
+        </w:rPr>
+      </w:pPr>
+      <w:r>
+        <w:rPr>
+          <w:rFonts w:ascii="Times New Roman" w:hAnsi="Times New Roman" w:cs="Times New Roman"/>
+        </w:rPr>
+        <w:sym w:font="Wingdings" w:char="F0E0"/>
+      </w:r>
+      <w:r>
+        <w:rPr>
+          <w:rFonts w:ascii="Times New Roman" w:hAnsi="Times New Roman" w:cs="Times New Roman"/>
+        </w:rPr>
+        <w:t xml:space="preserve">For character, if there are only lowercase letters just create the </w:t>
+      </w:r>
+      <w:proofErr w:type="gramStart"/>
+      <w:r>
+        <w:rPr>
+          <w:rFonts w:ascii="Times New Roman" w:hAnsi="Times New Roman" w:cs="Times New Roman"/>
+        </w:rPr>
+        <w:t>26 size</w:t>
+      </w:r>
+      <w:proofErr w:type="gramEnd"/>
+      <w:r>
+        <w:rPr>
+          <w:rFonts w:ascii="Times New Roman" w:hAnsi="Times New Roman" w:cs="Times New Roman"/>
+        </w:rPr>
+        <w:t xml:space="preserve"> </w:t>
+      </w:r>
+      <w:r>
+        <w:rPr>
+          <w:rFonts w:ascii="Times New Roman" w:hAnsi="Times New Roman" w:cs="Times New Roman"/>
+        </w:rPr>
+        <w:t xml:space="preserve">character </w:t>
+      </w:r>
+      <w:r>
+        <w:rPr>
+          <w:rFonts w:ascii="Times New Roman" w:hAnsi="Times New Roman" w:cs="Times New Roman"/>
+        </w:rPr>
+        <w:t xml:space="preserve">array, if there are only uppercase letters just create the 26 size </w:t>
+      </w:r>
+      <w:r>
+        <w:rPr>
+          <w:rFonts w:ascii="Times New Roman" w:hAnsi="Times New Roman" w:cs="Times New Roman"/>
+        </w:rPr>
+        <w:t xml:space="preserve">character </w:t>
+      </w:r>
+      <w:r>
+        <w:rPr>
+          <w:rFonts w:ascii="Times New Roman" w:hAnsi="Times New Roman" w:cs="Times New Roman"/>
+        </w:rPr>
+        <w:t>array</w:t>
+      </w:r>
+      <w:r>
+        <w:rPr>
+          <w:rFonts w:ascii="Times New Roman" w:hAnsi="Times New Roman" w:cs="Times New Roman"/>
+        </w:rPr>
+        <w:t xml:space="preserve">. But if there is nothing mention, then </w:t>
+      </w:r>
+      <w:proofErr w:type="gramStart"/>
+      <w:r>
+        <w:rPr>
+          <w:rFonts w:ascii="Times New Roman" w:hAnsi="Times New Roman" w:cs="Times New Roman"/>
+        </w:rPr>
+        <w:t>it’s</w:t>
+      </w:r>
+      <w:proofErr w:type="gramEnd"/>
+      <w:r>
+        <w:rPr>
+          <w:rFonts w:ascii="Times New Roman" w:hAnsi="Times New Roman" w:cs="Times New Roman"/>
+        </w:rPr>
+        <w:t xml:space="preserve"> good to create 256 size character array.</w:t>
+      </w:r>
+    </w:p>
+    <w:p>
+      <w:pPr>
+        <w:pStyle w:val="ListParagraph"/>
+        <w:spacing w:after="0"/>
+        <w:rPr>
+          <w:rFonts w:ascii="Times New Roman" w:hAnsi="Times New Roman" w:cs="Times New Roman"/>
+        </w:rPr>
+      </w:pPr>
+      <w:r>
+        <w:rPr>
+          <w:rFonts w:ascii="Times New Roman" w:hAnsi="Times New Roman" w:cs="Times New Roman"/>
+        </w:rPr>
+        <w:sym w:font="Wingdings" w:char="F0E0"/>
+      </w:r>
+    </w:p>
+    <w:tbl>
+      <w:tblPr>
+        <w:tblStyle w:val="TableGrid"/>
+        <w:tblW w:w="11222" w:type="dxa"/>
+        <w:tblInd w:w="720" w:type="dxa"/>
+        <w:tblLook w:val="04A0" w:firstRow="1" w:lastRow="0" w:firstColumn="1" w:lastColumn="0" w:noHBand="0" w:noVBand="1"/>
+      </w:tblPr>
+      <w:tblGrid>
+        <w:gridCol w:w="2805"/>
+        <w:gridCol w:w="2805"/>
+        <w:gridCol w:w="2806"/>
+        <w:gridCol w:w="2806"/>
+      </w:tblGrid>
+      <w:tr>
+        <w:tc>
+          <w:tcPr>
+            <w:tcW w:w="2805" w:type="dxa"/>
+          </w:tcPr>
+          <w:p>
+            <w:pPr>
+              <w:pStyle w:val="ListParagraph"/>
+              <w:ind w:left="0"/>
+              <w:rPr>
+                <w:rFonts w:ascii="Times New Roman" w:hAnsi="Times New Roman" w:cs="Times New Roman"/>
+              </w:rPr>
+            </w:pPr>
+          </w:p>
+        </w:tc>
+        <w:tc>
+          <w:tcPr>
+            <w:tcW w:w="8417" w:type="dxa"/>
+            <w:gridSpan w:val="3"/>
+          </w:tcPr>
+          <w:p>
+            <w:pPr>
+              <w:pStyle w:val="ListParagraph"/>
+              <w:ind w:left="0"/>
+              <w:jc w:val="center"/>
+              <w:rPr>
+                <w:rFonts w:ascii="Times New Roman" w:hAnsi="Times New Roman" w:cs="Times New Roman"/>
+                <w:b/>
+                <w:bCs/>
+              </w:rPr>
+            </w:pPr>
+            <w:r>
+              <w:rPr>
+                <w:rFonts w:ascii="Times New Roman" w:hAnsi="Times New Roman" w:cs="Times New Roman"/>
+                <w:b/>
+                <w:bCs/>
+              </w:rPr>
+              <w:t>Time Complexities</w:t>
+            </w:r>
+            <w:r>
+              <w:rPr>
+                <w:rFonts w:ascii="Times New Roman" w:hAnsi="Times New Roman" w:cs="Times New Roman"/>
+                <w:b/>
+                <w:bCs/>
+              </w:rPr>
+              <w:t xml:space="preserve"> for Insertion and Retrieval</w:t>
+            </w:r>
+          </w:p>
+        </w:tc>
+      </w:tr>
+      <w:tr>
+        <w:tc>
+          <w:tcPr>
+            <w:tcW w:w="2805" w:type="dxa"/>
+          </w:tcPr>
+          <w:p>
+            <w:pPr>
+              <w:pStyle w:val="ListParagraph"/>
+              <w:ind w:left="0"/>
+              <w:jc w:val="center"/>
+              <w:rPr>
+                <w:rFonts w:ascii="Times New Roman" w:hAnsi="Times New Roman" w:cs="Times New Roman"/>
+                <w:b/>
+                <w:bCs/>
+              </w:rPr>
+            </w:pPr>
+            <w:r>
+              <w:rPr>
+                <w:rFonts w:ascii="Times New Roman" w:hAnsi="Times New Roman" w:cs="Times New Roman"/>
+                <w:b/>
+                <w:bCs/>
+              </w:rPr>
+              <w:t>Hashing Data Structures</w:t>
+            </w:r>
+          </w:p>
+        </w:tc>
+        <w:tc>
+          <w:tcPr>
+            <w:tcW w:w="2805" w:type="dxa"/>
+          </w:tcPr>
+          <w:p>
+            <w:pPr>
+              <w:pStyle w:val="ListParagraph"/>
+              <w:ind w:left="0"/>
+              <w:jc w:val="center"/>
+              <w:rPr>
+                <w:rFonts w:ascii="Times New Roman" w:hAnsi="Times New Roman" w:cs="Times New Roman"/>
+                <w:b/>
+                <w:bCs/>
+              </w:rPr>
+            </w:pPr>
+            <w:r>
+              <w:rPr>
+                <w:rFonts w:ascii="Times New Roman" w:hAnsi="Times New Roman" w:cs="Times New Roman"/>
+                <w:b/>
+                <w:bCs/>
+              </w:rPr>
+              <w:t>Best Case</w:t>
+            </w:r>
+          </w:p>
+        </w:tc>
+        <w:tc>
+          <w:tcPr>
+            <w:tcW w:w="2806" w:type="dxa"/>
+          </w:tcPr>
+          <w:p>
+            <w:pPr>
+              <w:pStyle w:val="ListParagraph"/>
+              <w:ind w:left="0"/>
+              <w:jc w:val="center"/>
+              <w:rPr>
+                <w:rFonts w:ascii="Times New Roman" w:hAnsi="Times New Roman" w:cs="Times New Roman"/>
+                <w:b/>
+                <w:bCs/>
+              </w:rPr>
+            </w:pPr>
+            <w:r>
+              <w:rPr>
+                <w:rFonts w:ascii="Times New Roman" w:hAnsi="Times New Roman" w:cs="Times New Roman"/>
+                <w:b/>
+                <w:bCs/>
+              </w:rPr>
+              <w:t>Average Case</w:t>
+            </w:r>
+          </w:p>
+        </w:tc>
+        <w:tc>
+          <w:tcPr>
+            <w:tcW w:w="2806" w:type="dxa"/>
+          </w:tcPr>
+          <w:p>
+            <w:pPr>
+              <w:pStyle w:val="ListParagraph"/>
+              <w:ind w:left="0"/>
+              <w:jc w:val="center"/>
+              <w:rPr>
+                <w:rFonts w:ascii="Times New Roman" w:hAnsi="Times New Roman" w:cs="Times New Roman"/>
+                <w:b/>
+                <w:bCs/>
+              </w:rPr>
+            </w:pPr>
+            <w:r>
+              <w:rPr>
+                <w:rFonts w:ascii="Times New Roman" w:hAnsi="Times New Roman" w:cs="Times New Roman"/>
+                <w:b/>
+                <w:bCs/>
+              </w:rPr>
+              <w:t>Worst Case</w:t>
+            </w:r>
+          </w:p>
+        </w:tc>
+      </w:tr>
+      <w:tr>
+        <w:tc>
+          <w:tcPr>
+            <w:tcW w:w="2805" w:type="dxa"/>
+          </w:tcPr>
+          <w:p>
+            <w:pPr>
+              <w:pStyle w:val="ListParagraph"/>
+              <w:ind w:left="0"/>
+              <w:jc w:val="center"/>
+              <w:rPr>
+                <w:rFonts w:ascii="Times New Roman" w:hAnsi="Times New Roman" w:cs="Times New Roman"/>
+              </w:rPr>
+            </w:pPr>
+            <w:proofErr w:type="gramStart"/>
+            <w:r>
+              <w:rPr>
+                <w:rFonts w:ascii="Times New Roman" w:hAnsi="Times New Roman" w:cs="Times New Roman"/>
+              </w:rPr>
+              <w:t>Map(</w:t>
+            </w:r>
+            <w:proofErr w:type="gramEnd"/>
+            <w:r>
+              <w:rPr>
+                <w:rFonts w:ascii="Times New Roman" w:hAnsi="Times New Roman" w:cs="Times New Roman"/>
+              </w:rPr>
+              <w:t>C++)</w:t>
+            </w:r>
+          </w:p>
+        </w:tc>
+        <w:tc>
+          <w:tcPr>
+            <w:tcW w:w="2805" w:type="dxa"/>
+          </w:tcPr>
+          <w:p>
+            <w:pPr>
+              <w:pStyle w:val="ListParagraph"/>
+              <w:ind w:left="0"/>
+              <w:jc w:val="center"/>
+              <w:rPr>
+                <w:rFonts w:ascii="Times New Roman" w:hAnsi="Times New Roman" w:cs="Times New Roman"/>
+              </w:rPr>
+            </w:pPr>
+            <w:r>
+              <w:rPr>
+                <w:rFonts w:ascii="Times New Roman" w:hAnsi="Times New Roman" w:cs="Times New Roman"/>
+              </w:rPr>
+              <w:t>O(</w:t>
+            </w:r>
+            <w:proofErr w:type="spellStart"/>
+            <w:r>
+              <w:rPr>
+                <w:rFonts w:ascii="Times New Roman" w:hAnsi="Times New Roman" w:cs="Times New Roman"/>
+              </w:rPr>
+              <w:t>logN</w:t>
+            </w:r>
+            <w:proofErr w:type="spellEnd"/>
+            <w:r>
+              <w:rPr>
+                <w:rFonts w:ascii="Times New Roman" w:hAnsi="Times New Roman" w:cs="Times New Roman"/>
+              </w:rPr>
+              <w:t>)</w:t>
+            </w:r>
+          </w:p>
+        </w:tc>
+        <w:tc>
+          <w:tcPr>
+            <w:tcW w:w="2806" w:type="dxa"/>
+          </w:tcPr>
+          <w:p>
+            <w:pPr>
+              <w:pStyle w:val="ListParagraph"/>
+              <w:ind w:left="0"/>
+              <w:jc w:val="center"/>
+              <w:rPr>
+                <w:rFonts w:ascii="Times New Roman" w:hAnsi="Times New Roman" w:cs="Times New Roman"/>
+              </w:rPr>
+            </w:pPr>
+            <w:r>
+              <w:rPr>
+                <w:rFonts w:ascii="Times New Roman" w:hAnsi="Times New Roman" w:cs="Times New Roman"/>
+              </w:rPr>
+              <w:t>O(</w:t>
+            </w:r>
+            <w:proofErr w:type="spellStart"/>
+            <w:r>
+              <w:rPr>
+                <w:rFonts w:ascii="Times New Roman" w:hAnsi="Times New Roman" w:cs="Times New Roman"/>
+              </w:rPr>
+              <w:t>log</w:t>
+            </w:r>
+            <w:r>
+              <w:rPr>
+                <w:rFonts w:ascii="Times New Roman" w:hAnsi="Times New Roman" w:cs="Times New Roman"/>
+              </w:rPr>
+              <w:t>N</w:t>
+            </w:r>
+            <w:proofErr w:type="spellEnd"/>
+            <w:r>
+              <w:rPr>
+                <w:rFonts w:ascii="Times New Roman" w:hAnsi="Times New Roman" w:cs="Times New Roman"/>
+              </w:rPr>
+              <w:t>)</w:t>
+            </w:r>
+          </w:p>
+        </w:tc>
+        <w:tc>
+          <w:tcPr>
+            <w:tcW w:w="2806" w:type="dxa"/>
+          </w:tcPr>
+          <w:p>
+            <w:pPr>
+              <w:pStyle w:val="ListParagraph"/>
+              <w:ind w:left="0"/>
+              <w:jc w:val="center"/>
+              <w:rPr>
+                <w:rFonts w:ascii="Times New Roman" w:hAnsi="Times New Roman" w:cs="Times New Roman"/>
+              </w:rPr>
+            </w:pPr>
+            <w:r>
+              <w:rPr>
+                <w:rFonts w:ascii="Times New Roman" w:hAnsi="Times New Roman" w:cs="Times New Roman"/>
+              </w:rPr>
+              <w:t>O(</w:t>
+            </w:r>
+            <w:proofErr w:type="spellStart"/>
+            <w:r>
+              <w:rPr>
+                <w:rFonts w:ascii="Times New Roman" w:hAnsi="Times New Roman" w:cs="Times New Roman"/>
+              </w:rPr>
+              <w:t>log</w:t>
+            </w:r>
+            <w:r>
+              <w:rPr>
+                <w:rFonts w:ascii="Times New Roman" w:hAnsi="Times New Roman" w:cs="Times New Roman"/>
+              </w:rPr>
+              <w:t>N</w:t>
+            </w:r>
+            <w:proofErr w:type="spellEnd"/>
+            <w:r>
+              <w:rPr>
+                <w:rFonts w:ascii="Times New Roman" w:hAnsi="Times New Roman" w:cs="Times New Roman"/>
+              </w:rPr>
+              <w:t>)</w:t>
+            </w:r>
+          </w:p>
+        </w:tc>
+      </w:tr>
+      <w:tr>
+        <w:tc>
+          <w:tcPr>
+            <w:tcW w:w="2805" w:type="dxa"/>
+          </w:tcPr>
+          <w:p>
+            <w:pPr>
+              <w:pStyle w:val="ListParagraph"/>
+              <w:ind w:left="0"/>
+              <w:jc w:val="center"/>
+              <w:rPr>
+                <w:rFonts w:ascii="Times New Roman" w:hAnsi="Times New Roman" w:cs="Times New Roman"/>
+              </w:rPr>
+            </w:pPr>
+            <w:proofErr w:type="spellStart"/>
+            <w:r>
+              <w:rPr>
+                <w:rFonts w:ascii="Times New Roman" w:hAnsi="Times New Roman" w:cs="Times New Roman"/>
+              </w:rPr>
+              <w:t>Unordered_</w:t>
+            </w:r>
+            <w:proofErr w:type="gramStart"/>
+            <w:r>
+              <w:rPr>
+                <w:rFonts w:ascii="Times New Roman" w:hAnsi="Times New Roman" w:cs="Times New Roman"/>
+              </w:rPr>
+              <w:t>map</w:t>
+            </w:r>
+            <w:proofErr w:type="spellEnd"/>
+            <w:r>
+              <w:rPr>
+                <w:rFonts w:ascii="Times New Roman" w:hAnsi="Times New Roman" w:cs="Times New Roman"/>
+              </w:rPr>
+              <w:t>(</w:t>
+            </w:r>
+            <w:proofErr w:type="gramEnd"/>
+            <w:r>
+              <w:rPr>
+                <w:rFonts w:ascii="Times New Roman" w:hAnsi="Times New Roman" w:cs="Times New Roman"/>
+              </w:rPr>
+              <w:t>C++)</w:t>
+            </w:r>
+          </w:p>
+        </w:tc>
+        <w:tc>
+          <w:tcPr>
+            <w:tcW w:w="2805" w:type="dxa"/>
+          </w:tcPr>
+          <w:p>
+            <w:pPr>
+              <w:pStyle w:val="ListParagraph"/>
+              <w:ind w:left="0"/>
+              <w:jc w:val="center"/>
+              <w:rPr>
+                <w:rFonts w:ascii="Times New Roman" w:hAnsi="Times New Roman" w:cs="Times New Roman"/>
+              </w:rPr>
+            </w:pPr>
+            <w:proofErr w:type="gramStart"/>
+            <w:r>
+              <w:rPr>
+                <w:rFonts w:ascii="Times New Roman" w:hAnsi="Times New Roman" w:cs="Times New Roman"/>
+              </w:rPr>
+              <w:t>O(</w:t>
+            </w:r>
+            <w:proofErr w:type="gramEnd"/>
+            <w:r>
+              <w:rPr>
+                <w:rFonts w:ascii="Times New Roman" w:hAnsi="Times New Roman" w:cs="Times New Roman"/>
+              </w:rPr>
+              <w:t>1)</w:t>
+            </w:r>
+          </w:p>
+        </w:tc>
+        <w:tc>
+          <w:tcPr>
+            <w:tcW w:w="2806" w:type="dxa"/>
+          </w:tcPr>
+          <w:p>
+            <w:pPr>
+              <w:pStyle w:val="ListParagraph"/>
+              <w:ind w:left="0"/>
+              <w:jc w:val="center"/>
+              <w:rPr>
+                <w:rFonts w:ascii="Times New Roman" w:hAnsi="Times New Roman" w:cs="Times New Roman"/>
+              </w:rPr>
+            </w:pPr>
+            <w:proofErr w:type="gramStart"/>
+            <w:r>
+              <w:rPr>
+                <w:rFonts w:ascii="Times New Roman" w:hAnsi="Times New Roman" w:cs="Times New Roman"/>
+              </w:rPr>
+              <w:t>O(</w:t>
+            </w:r>
+            <w:proofErr w:type="gramEnd"/>
+            <w:r>
+              <w:rPr>
+                <w:rFonts w:ascii="Times New Roman" w:hAnsi="Times New Roman" w:cs="Times New Roman"/>
+              </w:rPr>
+              <w:t>1)</w:t>
+            </w:r>
+          </w:p>
+        </w:tc>
+        <w:tc>
+          <w:tcPr>
+            <w:tcW w:w="2806" w:type="dxa"/>
+          </w:tcPr>
+          <w:p>
+            <w:pPr>
+              <w:pStyle w:val="ListParagraph"/>
+              <w:ind w:left="0"/>
+              <w:jc w:val="center"/>
+              <w:rPr>
+                <w:rFonts w:ascii="Times New Roman" w:hAnsi="Times New Roman" w:cs="Times New Roman"/>
+              </w:rPr>
+            </w:pPr>
+            <w:r>
+              <w:rPr>
+                <w:rFonts w:ascii="Times New Roman" w:hAnsi="Times New Roman" w:cs="Times New Roman"/>
+              </w:rPr>
+              <w:t>O(N)</w:t>
+            </w:r>
+          </w:p>
+        </w:tc>
+      </w:tr>
+      <w:tr>
+        <w:trPr>
+          <w:trHeight w:val="42"/>
+        </w:trPr>
+        <w:tc>
+          <w:tcPr>
+            <w:tcW w:w="2805" w:type="dxa"/>
+          </w:tcPr>
+          <w:p>
+            <w:pPr>
+              <w:pStyle w:val="ListParagraph"/>
+              <w:ind w:left="0"/>
+              <w:jc w:val="center"/>
+              <w:rPr>
+                <w:rFonts w:ascii="Times New Roman" w:hAnsi="Times New Roman" w:cs="Times New Roman"/>
+              </w:rPr>
+            </w:pPr>
+            <w:proofErr w:type="gramStart"/>
+            <w:r>
+              <w:rPr>
+                <w:rFonts w:ascii="Times New Roman" w:hAnsi="Times New Roman" w:cs="Times New Roman"/>
+              </w:rPr>
+              <w:t>HashMap(</w:t>
+            </w:r>
+            <w:proofErr w:type="gramEnd"/>
+            <w:r>
+              <w:rPr>
+                <w:rFonts w:ascii="Times New Roman" w:hAnsi="Times New Roman" w:cs="Times New Roman"/>
+              </w:rPr>
+              <w:t>Java)</w:t>
+            </w:r>
+          </w:p>
+        </w:tc>
+        <w:tc>
+          <w:tcPr>
+            <w:tcW w:w="2805" w:type="dxa"/>
+          </w:tcPr>
+          <w:p>
+            <w:pPr>
+              <w:pStyle w:val="ListParagraph"/>
+              <w:ind w:left="0"/>
+              <w:jc w:val="center"/>
+              <w:rPr>
+                <w:rFonts w:ascii="Times New Roman" w:hAnsi="Times New Roman" w:cs="Times New Roman"/>
+              </w:rPr>
+            </w:pPr>
+            <w:proofErr w:type="gramStart"/>
+            <w:r>
+              <w:rPr>
+                <w:rFonts w:ascii="Times New Roman" w:hAnsi="Times New Roman" w:cs="Times New Roman"/>
+              </w:rPr>
+              <w:t>O(</w:t>
+            </w:r>
+            <w:proofErr w:type="gramEnd"/>
+            <w:r>
+              <w:rPr>
+                <w:rFonts w:ascii="Times New Roman" w:hAnsi="Times New Roman" w:cs="Times New Roman"/>
+              </w:rPr>
+              <w:t>1)</w:t>
+            </w:r>
+          </w:p>
+        </w:tc>
+        <w:tc>
+          <w:tcPr>
+            <w:tcW w:w="2806" w:type="dxa"/>
+          </w:tcPr>
+          <w:p>
+            <w:pPr>
+              <w:pStyle w:val="ListParagraph"/>
+              <w:ind w:left="0"/>
+              <w:jc w:val="center"/>
+              <w:rPr>
+                <w:rFonts w:ascii="Times New Roman" w:hAnsi="Times New Roman" w:cs="Times New Roman"/>
+              </w:rPr>
+            </w:pPr>
+            <w:proofErr w:type="gramStart"/>
+            <w:r>
+              <w:rPr>
+                <w:rFonts w:ascii="Times New Roman" w:hAnsi="Times New Roman" w:cs="Times New Roman"/>
+              </w:rPr>
+              <w:t>O(</w:t>
+            </w:r>
+            <w:proofErr w:type="gramEnd"/>
+            <w:r>
+              <w:rPr>
+                <w:rFonts w:ascii="Times New Roman" w:hAnsi="Times New Roman" w:cs="Times New Roman"/>
+              </w:rPr>
+              <w:t>1)</w:t>
+            </w:r>
+          </w:p>
+        </w:tc>
+        <w:tc>
+          <w:tcPr>
+            <w:tcW w:w="2806" w:type="dxa"/>
+          </w:tcPr>
+          <w:p>
+            <w:pPr>
+              <w:pStyle w:val="ListParagraph"/>
+              <w:ind w:left="0"/>
+              <w:jc w:val="center"/>
+              <w:rPr>
+                <w:rFonts w:ascii="Times New Roman" w:hAnsi="Times New Roman" w:cs="Times New Roman"/>
+              </w:rPr>
+            </w:pPr>
+            <w:proofErr w:type="gramStart"/>
+            <w:r>
+              <w:rPr>
+                <w:rFonts w:ascii="Times New Roman" w:hAnsi="Times New Roman" w:cs="Times New Roman"/>
+              </w:rPr>
+              <w:t>O(</w:t>
+            </w:r>
+            <w:proofErr w:type="gramEnd"/>
+            <w:r>
+              <w:rPr>
+                <w:rFonts w:ascii="Times New Roman" w:hAnsi="Times New Roman" w:cs="Times New Roman"/>
+              </w:rPr>
+              <w:t>1)</w:t>
+            </w:r>
+          </w:p>
+        </w:tc>
+      </w:tr>
+    </w:tbl>
+    <w:p>
+      <w:pPr>
+        <w:pStyle w:val="ListParagraph"/>
+        <w:spacing w:after="0"/>
+        <w:rPr>
+          <w:rFonts w:ascii="Times New Roman" w:hAnsi="Times New Roman" w:cs="Times New Roman"/>
+        </w:rPr>
+      </w:pPr>
+    </w:p>
+    <w:p>
+      <w:pPr>
+        <w:pStyle w:val="ListParagraph"/>
+        <w:spacing w:after="0"/>
+        <w:rPr>
+          <w:rFonts w:ascii="Times New Roman" w:hAnsi="Times New Roman" w:cs="Times New Roman"/>
+          <w:b/>
+          <w:bCs/>
+        </w:rPr>
+      </w:pPr>
+      <w:r>
+        <w:rPr>
+          <w:rFonts w:ascii="Times New Roman" w:hAnsi="Times New Roman" w:cs="Times New Roman"/>
+          <w:b/>
+          <w:bCs/>
+        </w:rPr>
+        <w:sym w:font="Wingdings" w:char="F0E0"/>
+      </w:r>
+      <w:r>
+        <w:rPr>
+          <w:rFonts w:ascii="Times New Roman" w:hAnsi="Times New Roman" w:cs="Times New Roman"/>
+          <w:b/>
+          <w:bCs/>
+        </w:rPr>
+        <w:t xml:space="preserve">Hashing </w:t>
+      </w:r>
+      <w:proofErr w:type="gramStart"/>
+      <w:r>
+        <w:rPr>
+          <w:rFonts w:ascii="Times New Roman" w:hAnsi="Times New Roman" w:cs="Times New Roman"/>
+          <w:b/>
+          <w:bCs/>
+        </w:rPr>
+        <w:t>Methods:-</w:t>
+      </w:r>
+      <w:proofErr w:type="gramEnd"/>
+    </w:p>
+    <w:p>
+      <w:pPr>
+        <w:pStyle w:val="ListParagraph"/>
+        <w:numPr>
+          <w:ilvl w:val="0"/>
+          <w:numId w:val="3"/>
+        </w:numPr>
+        <w:spacing w:after="0"/>
+        <w:rPr>
+          <w:rFonts w:ascii="Times New Roman" w:hAnsi="Times New Roman" w:cs="Times New Roman"/>
+        </w:rPr>
+      </w:pPr>
+      <w:r>
+        <w:rPr>
+          <w:rFonts w:ascii="Times New Roman" w:hAnsi="Times New Roman" w:cs="Times New Roman"/>
+        </w:rPr>
+        <w:t>Division Method</w:t>
+      </w:r>
+    </w:p>
+    <w:p>
+      <w:pPr>
+        <w:pStyle w:val="ListParagraph"/>
+        <w:numPr>
+          <w:ilvl w:val="0"/>
+          <w:numId w:val="3"/>
+        </w:numPr>
+        <w:spacing w:after="0"/>
+        <w:rPr>
+          <w:rFonts w:ascii="Times New Roman" w:hAnsi="Times New Roman" w:cs="Times New Roman"/>
+        </w:rPr>
+      </w:pPr>
+      <w:r>
+        <w:rPr>
+          <w:rFonts w:ascii="Times New Roman" w:hAnsi="Times New Roman" w:cs="Times New Roman"/>
+        </w:rPr>
+        <w:t>Folding Method</w:t>
+      </w:r>
+    </w:p>
+    <w:p>
+      <w:pPr>
+        <w:pStyle w:val="ListParagraph"/>
+        <w:numPr>
+          <w:ilvl w:val="0"/>
+          <w:numId w:val="3"/>
+        </w:numPr>
+        <w:spacing w:after="0"/>
+        <w:rPr>
+          <w:rFonts w:ascii="Times New Roman" w:hAnsi="Times New Roman" w:cs="Times New Roman"/>
+        </w:rPr>
+      </w:pPr>
+      <w:r>
+        <w:rPr>
+          <w:rFonts w:ascii="Times New Roman" w:hAnsi="Times New Roman" w:cs="Times New Roman"/>
+        </w:rPr>
+        <w:t>Mid Square Method</w:t>
       </w:r>
     </w:p>
     <w:sectPr>
@@ -1114,7 +2334,7 @@
   <w:abstractNum w:abstractNumId="0" w15:restartNumberingAfterBreak="0">
     <w:nsid w:val="004747BE"/>
     <w:multiLevelType w:val="hybridMultilevel"/>
-    <w:tmpl w:val="B24CBB84"/>
+    <w:tmpl w:val="88E427C4"/>
     <w:lvl w:ilvl="0" w:tplc="04090001">
       <w:start w:val="1"/>
       <w:numFmt w:val="bullet"/>
@@ -1224,8 +2444,215 @@
       </w:rPr>
     </w:lvl>
   </w:abstractNum>
+  <w:abstractNum w:abstractNumId="1" w15:restartNumberingAfterBreak="0">
+    <w:nsid w:val="07852F1F"/>
+    <w:multiLevelType w:val="hybridMultilevel"/>
+    <w:tmpl w:val="2A6820CA"/>
+    <w:lvl w:ilvl="0" w:tplc="4D4E03DA">
+      <w:numFmt w:val="bullet"/>
+      <w:lvlText w:val=""/>
+      <w:lvlJc w:val="left"/>
+      <w:pPr>
+        <w:ind w:left="1080" w:hanging="360"/>
+      </w:pPr>
+      <w:rPr>
+        <w:rFonts w:ascii="Wingdings" w:eastAsiaTheme="minorHAnsi" w:hAnsi="Wingdings" w:cs="Times New Roman" w:hint="default"/>
+      </w:rPr>
+    </w:lvl>
+    <w:lvl w:ilvl="1" w:tplc="04090003" w:tentative="1">
+      <w:start w:val="1"/>
+      <w:numFmt w:val="bullet"/>
+      <w:lvlText w:val="o"/>
+      <w:lvlJc w:val="left"/>
+      <w:pPr>
+        <w:ind w:left="1800" w:hanging="360"/>
+      </w:pPr>
+      <w:rPr>
+        <w:rFonts w:ascii="Courier New" w:hAnsi="Courier New" w:cs="Courier New" w:hint="default"/>
+      </w:rPr>
+    </w:lvl>
+    <w:lvl w:ilvl="2" w:tplc="04090005" w:tentative="1">
+      <w:start w:val="1"/>
+      <w:numFmt w:val="bullet"/>
+      <w:lvlText w:val=""/>
+      <w:lvlJc w:val="left"/>
+      <w:pPr>
+        <w:ind w:left="2520" w:hanging="360"/>
+      </w:pPr>
+      <w:rPr>
+        <w:rFonts w:ascii="Wingdings" w:hAnsi="Wingdings" w:hint="default"/>
+      </w:rPr>
+    </w:lvl>
+    <w:lvl w:ilvl="3" w:tplc="04090001" w:tentative="1">
+      <w:start w:val="1"/>
+      <w:numFmt w:val="bullet"/>
+      <w:lvlText w:val=""/>
+      <w:lvlJc w:val="left"/>
+      <w:pPr>
+        <w:ind w:left="3240" w:hanging="360"/>
+      </w:pPr>
+      <w:rPr>
+        <w:rFonts w:ascii="Symbol" w:hAnsi="Symbol" w:hint="default"/>
+      </w:rPr>
+    </w:lvl>
+    <w:lvl w:ilvl="4" w:tplc="04090003" w:tentative="1">
+      <w:start w:val="1"/>
+      <w:numFmt w:val="bullet"/>
+      <w:lvlText w:val="o"/>
+      <w:lvlJc w:val="left"/>
+      <w:pPr>
+        <w:ind w:left="3960" w:hanging="360"/>
+      </w:pPr>
+      <w:rPr>
+        <w:rFonts w:ascii="Courier New" w:hAnsi="Courier New" w:cs="Courier New" w:hint="default"/>
+      </w:rPr>
+    </w:lvl>
+    <w:lvl w:ilvl="5" w:tplc="04090005" w:tentative="1">
+      <w:start w:val="1"/>
+      <w:numFmt w:val="bullet"/>
+      <w:lvlText w:val=""/>
+      <w:lvlJc w:val="left"/>
+      <w:pPr>
+        <w:ind w:left="4680" w:hanging="360"/>
+      </w:pPr>
+      <w:rPr>
+        <w:rFonts w:ascii="Wingdings" w:hAnsi="Wingdings" w:hint="default"/>
+      </w:rPr>
+    </w:lvl>
+    <w:lvl w:ilvl="6" w:tplc="04090001" w:tentative="1">
+      <w:start w:val="1"/>
+      <w:numFmt w:val="bullet"/>
+      <w:lvlText w:val=""/>
+      <w:lvlJc w:val="left"/>
+      <w:pPr>
+        <w:ind w:left="5400" w:hanging="360"/>
+      </w:pPr>
+      <w:rPr>
+        <w:rFonts w:ascii="Symbol" w:hAnsi="Symbol" w:hint="default"/>
+      </w:rPr>
+    </w:lvl>
+    <w:lvl w:ilvl="7" w:tplc="04090003" w:tentative="1">
+      <w:start w:val="1"/>
+      <w:numFmt w:val="bullet"/>
+      <w:lvlText w:val="o"/>
+      <w:lvlJc w:val="left"/>
+      <w:pPr>
+        <w:ind w:left="6120" w:hanging="360"/>
+      </w:pPr>
+      <w:rPr>
+        <w:rFonts w:ascii="Courier New" w:hAnsi="Courier New" w:cs="Courier New" w:hint="default"/>
+      </w:rPr>
+    </w:lvl>
+    <w:lvl w:ilvl="8" w:tplc="04090005" w:tentative="1">
+      <w:start w:val="1"/>
+      <w:numFmt w:val="bullet"/>
+      <w:lvlText w:val=""/>
+      <w:lvlJc w:val="left"/>
+      <w:pPr>
+        <w:ind w:left="6840" w:hanging="360"/>
+      </w:pPr>
+      <w:rPr>
+        <w:rFonts w:ascii="Wingdings" w:hAnsi="Wingdings" w:hint="default"/>
+      </w:rPr>
+    </w:lvl>
+  </w:abstractNum>
+  <w:abstractNum w:abstractNumId="2" w15:restartNumberingAfterBreak="0">
+    <w:nsid w:val="4FCC19EF"/>
+    <w:multiLevelType w:val="hybridMultilevel"/>
+    <w:tmpl w:val="7F7EABEE"/>
+    <w:lvl w:ilvl="0" w:tplc="FCB65D02">
+      <w:start w:val="1"/>
+      <w:numFmt w:val="decimal"/>
+      <w:lvlText w:val="%1."/>
+      <w:lvlJc w:val="left"/>
+      <w:pPr>
+        <w:ind w:left="1440" w:hanging="360"/>
+      </w:pPr>
+      <w:rPr>
+        <w:rFonts w:hint="default"/>
+      </w:rPr>
+    </w:lvl>
+    <w:lvl w:ilvl="1" w:tplc="04090019" w:tentative="1">
+      <w:start w:val="1"/>
+      <w:numFmt w:val="lowerLetter"/>
+      <w:lvlText w:val="%2."/>
+      <w:lvlJc w:val="left"/>
+      <w:pPr>
+        <w:ind w:left="2160" w:hanging="360"/>
+      </w:pPr>
+    </w:lvl>
+    <w:lvl w:ilvl="2" w:tplc="0409001B" w:tentative="1">
+      <w:start w:val="1"/>
+      <w:numFmt w:val="lowerRoman"/>
+      <w:lvlText w:val="%3."/>
+      <w:lvlJc w:val="right"/>
+      <w:pPr>
+        <w:ind w:left="2880" w:hanging="180"/>
+      </w:pPr>
+    </w:lvl>
+    <w:lvl w:ilvl="3" w:tplc="0409000F" w:tentative="1">
+      <w:start w:val="1"/>
+      <w:numFmt w:val="decimal"/>
+      <w:lvlText w:val="%4."/>
+      <w:lvlJc w:val="left"/>
+      <w:pPr>
+        <w:ind w:left="3600" w:hanging="360"/>
+      </w:pPr>
+    </w:lvl>
+    <w:lvl w:ilvl="4" w:tplc="04090019" w:tentative="1">
+      <w:start w:val="1"/>
+      <w:numFmt w:val="lowerLetter"/>
+      <w:lvlText w:val="%5."/>
+      <w:lvlJc w:val="left"/>
+      <w:pPr>
+        <w:ind w:left="4320" w:hanging="360"/>
+      </w:pPr>
+    </w:lvl>
+    <w:lvl w:ilvl="5" w:tplc="0409001B" w:tentative="1">
+      <w:start w:val="1"/>
+      <w:numFmt w:val="lowerRoman"/>
+      <w:lvlText w:val="%6."/>
+      <w:lvlJc w:val="right"/>
+      <w:pPr>
+        <w:ind w:left="5040" w:hanging="180"/>
+      </w:pPr>
+    </w:lvl>
+    <w:lvl w:ilvl="6" w:tplc="0409000F" w:tentative="1">
+      <w:start w:val="1"/>
+      <w:numFmt w:val="decimal"/>
+      <w:lvlText w:val="%7."/>
+      <w:lvlJc w:val="left"/>
+      <w:pPr>
+        <w:ind w:left="5760" w:hanging="360"/>
+      </w:pPr>
+    </w:lvl>
+    <w:lvl w:ilvl="7" w:tplc="04090019" w:tentative="1">
+      <w:start w:val="1"/>
+      <w:numFmt w:val="lowerLetter"/>
+      <w:lvlText w:val="%8."/>
+      <w:lvlJc w:val="left"/>
+      <w:pPr>
+        <w:ind w:left="6480" w:hanging="360"/>
+      </w:pPr>
+    </w:lvl>
+    <w:lvl w:ilvl="8" w:tplc="0409001B" w:tentative="1">
+      <w:start w:val="1"/>
+      <w:numFmt w:val="lowerRoman"/>
+      <w:lvlText w:val="%9."/>
+      <w:lvlJc w:val="right"/>
+      <w:pPr>
+        <w:ind w:left="7200" w:hanging="180"/>
+      </w:pPr>
+    </w:lvl>
+  </w:abstractNum>
   <w:num w:numId="1" w16cid:durableId="1611431874">
     <w:abstractNumId w:val="0"/>
+  </w:num>
+  <w:num w:numId="2" w16cid:durableId="1274090140">
+    <w:abstractNumId w:val="1"/>
+  </w:num>
+  <w:num w:numId="3" w16cid:durableId="1128933778">
+    <w:abstractNumId w:val="2"/>
   </w:num>
 </w:numbering>
 </file>
@@ -1634,6 +3061,7 @@
   <w:style w:type="character" w:default="1" w:styleId="DefaultParagraphFont">
     <w:name w:val="Default Paragraph Font"/>
     <w:uiPriority w:val="1"/>
+    <w:semiHidden/>
     <w:unhideWhenUsed/>
   </w:style>
   <w:style w:type="table" w:default="1" w:styleId="TableNormal">
@@ -1667,6 +3095,25 @@
       <w:ind w:left="720"/>
       <w:contextualSpacing/>
     </w:pPr>
+  </w:style>
+  <w:style w:type="table" w:styleId="TableGrid">
+    <w:name w:val="Table Grid"/>
+    <w:basedOn w:val="TableNormal"/>
+    <w:uiPriority w:val="39"/>
+    <w:rsid w:val="0006197C"/>
+    <w:pPr>
+      <w:spacing w:after="0" w:line="240" w:lineRule="auto"/>
+    </w:pPr>
+    <w:tblPr>
+      <w:tblBorders>
+        <w:top w:val="single" w:sz="4" w:space="0" w:color="auto"/>
+        <w:left w:val="single" w:sz="4" w:space="0" w:color="auto"/>
+        <w:bottom w:val="single" w:sz="4" w:space="0" w:color="auto"/>
+        <w:right w:val="single" w:sz="4" w:space="0" w:color="auto"/>
+        <w:insideH w:val="single" w:sz="4" w:space="0" w:color="auto"/>
+        <w:insideV w:val="single" w:sz="4" w:space="0" w:color="auto"/>
+      </w:tblBorders>
+    </w:tblPr>
   </w:style>
 </w:styles>
 </file>

</xml_diff>